<commit_message>
Built a Basic Storytelling App
</commit_message>
<xml_diff>
--- a/03-JavaScript/45 - JavaScript Higher Order Functions Review.docx
+++ b/03-JavaScript/45 - JavaScript Higher Order Functions Review.docx
@@ -1189,46 +1189,6 @@
       <w:proofErr w:type="spellEnd"/>
       <w:r>
         <w:t>); // true</w:t>
-      </w:r>
-    </w:p>
-    <w:p>
-      <w:pPr>
-        <w:rPr>
-          <w:b/>
-          <w:bCs/>
-        </w:rPr>
-      </w:pPr>
-      <w:r>
-        <w:rPr>
-          <w:b/>
-          <w:bCs/>
-        </w:rPr>
-        <w:t>Assignment</w:t>
-      </w:r>
-    </w:p>
-    <w:p>
-      <w:r>
-        <w:t>Review the JavaScript Higher Order Functions topics and concepts.</w:t>
-      </w:r>
-    </w:p>
-    <w:p>
-      <w:r>
-        <w:t>Please complete the assignment</w:t>
-      </w:r>
-    </w:p>
-    <w:p>
-      <w:r>
-        <w:t>Submit</w:t>
-      </w:r>
-    </w:p>
-    <w:p>
-      <w:r>
-        <w:t>Ask for Help</w:t>
-      </w:r>
-    </w:p>
-    <w:p>
-      <w:r>
-        <w:t>Navigated to JavaScript Higher Order Functions Review</w:t>
       </w:r>
     </w:p>
     <w:p/>

</xml_diff>